<commit_message>
finished nav bar drop downs and contact from of footer. Last thing to do: make responsive, little tweaks (font/final spacing) and netlify form set up
</commit_message>
<xml_diff>
--- a/public/BemnetDejeneDevResume_wordType.docx
+++ b/public/BemnetDejeneDevResume_wordType.docx
@@ -913,21 +913,7 @@
         <w:rPr>
           <w:color w:val="484C4D"/>
         </w:rPr>
-        <w:t xml:space="preserve"> expand my server-side knowledge through Progressive </w:t>
-      </w:r>
-      <w:proofErr w:type="spellStart"/>
-      <w:r>
-        <w:rPr>
-          <w:color w:val="484C4D"/>
-        </w:rPr>
-        <w:t>Web</w:t>
-      </w:r>
-      <w:proofErr w:type="spellEnd"/>
-      <w:r>
-        <w:rPr>
-          <w:color w:val="484C4D"/>
-        </w:rPr>
-        <w:t xml:space="preserve"> Applications</w:t>
+        <w:t xml:space="preserve"> expand my server-side knowledge through Progressive Web Applications</w:t>
       </w:r>
       <w:r>
         <w:rPr>
@@ -9482,6 +9468,9 @@
         <w:pStyle w:val="BodyText"/>
         <w:spacing w:before="10" w:line="271" w:lineRule="auto"/>
         <w:ind w:right="195"/>
+        <w:rPr>
+          <w:color w:val="484C4D"/>
+        </w:rPr>
       </w:pPr>
       <w:r>
         <w:rPr>
@@ -9980,128 +9969,19 @@
     </w:p>
     <w:p>
       <w:pPr>
-        <w:spacing w:line="271" w:lineRule="auto"/>
+        <w:pStyle w:val="BodyText"/>
+        <w:spacing w:before="10" w:line="271" w:lineRule="auto"/>
+        <w:ind w:left="0" w:right="195"/>
+        <w:rPr>
+          <w:color w:val="484C4D"/>
+        </w:rPr>
       </w:pPr>
-    </w:p>
-    <w:p>
-      <w:pPr>
-        <w:spacing w:line="271" w:lineRule="auto"/>
-      </w:pPr>
-    </w:p>
-    <w:p>
-      <w:pPr>
-        <w:spacing w:line="271" w:lineRule="auto"/>
-        <w:sectPr>
-          <w:type w:val="continuous"/>
-          <w:pgSz w:w="12240" w:h="15840"/>
-          <w:pgMar w:top="0" w:right="140" w:bottom="0" w:left="120" w:header="720" w:footer="720" w:gutter="0"/>
-          <w:cols w:space="720"/>
-        </w:sectPr>
-      </w:pPr>
-    </w:p>
-    <w:p>
-      <w:pPr>
-        <w:pStyle w:val="BodyText"/>
-        <w:spacing w:before="4"/>
-        <w:ind w:left="0"/>
-        <w:rPr>
-          <w:sz w:val="3"/>
-        </w:rPr>
-      </w:pPr>
-    </w:p>
-    <w:p>
-      <w:pPr>
-        <w:pStyle w:val="BodyText"/>
-        <w:spacing w:line="22" w:lineRule="exact"/>
-        <w:ind w:left="109"/>
-        <w:rPr>
-          <w:sz w:val="2"/>
-        </w:rPr>
-      </w:pPr>
-      <w:r>
-        <w:rPr>
-          <w:noProof/>
-          <w:sz w:val="2"/>
-        </w:rPr>
-        <mc:AlternateContent>
-          <mc:Choice Requires="wpg">
-            <w:drawing>
-              <wp:inline distT="0" distB="0" distL="0" distR="0" wp14:anchorId="166E61C7" wp14:editId="23A9BF40">
-                <wp:extent cx="7466330" cy="13335"/>
-                <wp:effectExtent l="0" t="0" r="1270" b="0"/>
-                <wp:docPr id="3" name="Group 4"/>
-                <wp:cNvGraphicFramePr>
-                  <a:graphicFrameLocks xmlns:a="http://schemas.openxmlformats.org/drawingml/2006/main"/>
-                </wp:cNvGraphicFramePr>
-                <a:graphic xmlns:a="http://schemas.openxmlformats.org/drawingml/2006/main">
-                  <a:graphicData uri="http://schemas.microsoft.com/office/word/2010/wordprocessingGroup">
-                    <wpg:wgp>
-                      <wpg:cNvGrpSpPr>
-                        <a:grpSpLocks/>
-                      </wpg:cNvGrpSpPr>
-                      <wpg:grpSpPr bwMode="auto">
-                        <a:xfrm>
-                          <a:off x="0" y="0"/>
-                          <a:ext cx="7466330" cy="13335"/>
-                          <a:chOff x="0" y="0"/>
-                          <a:chExt cx="11758" cy="21"/>
-                        </a:xfrm>
-                      </wpg:grpSpPr>
-                      <wps:wsp>
-                        <wps:cNvPr id="61" name="Line 5"/>
-                        <wps:cNvCnPr>
-                          <a:cxnSpLocks/>
-                        </wps:cNvCnPr>
-                        <wps:spPr bwMode="auto">
-                          <a:xfrm>
-                            <a:off x="0" y="10"/>
-                            <a:ext cx="11758" cy="0"/>
-                          </a:xfrm>
-                          <a:prstGeom prst="line">
-                            <a:avLst/>
-                          </a:prstGeom>
-                          <a:noFill/>
-                          <a:ln w="12716">
-                            <a:solidFill>
-                              <a:srgbClr val="BFC5CE"/>
-                            </a:solidFill>
-                            <a:round/>
-                            <a:headEnd/>
-                            <a:tailEnd/>
-                          </a:ln>
-                          <a:extLst>
-                            <a:ext uri="{909E8E84-426E-40DD-AFC4-6F175D3DCCD1}">
-                              <a14:hiddenFill xmlns:a14="http://schemas.microsoft.com/office/drawing/2010/main">
-                                <a:noFill/>
-                              </a14:hiddenFill>
-                            </a:ext>
-                          </a:extLst>
-                        </wps:spPr>
-                        <wps:bodyPr/>
-                      </wps:wsp>
-                    </wpg:wgp>
-                  </a:graphicData>
-                </a:graphic>
-              </wp:inline>
-            </w:drawing>
-          </mc:Choice>
-          <mc:Fallback>
-            <w:pict>
-              <v:group w14:anchorId="16256399" id="Group 4" o:spid="_x0000_s1026" style="width:587.9pt;height:1.05pt;mso-position-horizontal-relative:char;mso-position-vertical-relative:line" coordsize="11758,21" o:gfxdata="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">
-                <v:line id="Line 5" o:spid="_x0000_s1027" style="position:absolute;visibility:visible;mso-wrap-style:square" from="0,10" to="11758,10" o:connectortype="straight" o:gfxdata="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" strokecolor="#bfc5ce" strokeweight=".35322mm">
-                  <o:lock v:ext="edit" shapetype="f"/>
-                </v:line>
-                <w10:anchorlock/>
-              </v:group>
-            </w:pict>
-          </mc:Fallback>
-        </mc:AlternateContent>
-      </w:r>
     </w:p>
     <w:p>
       <w:pPr>
         <w:pStyle w:val="Heading1"/>
         <w:spacing w:before="13"/>
+        <w:ind w:left="0"/>
       </w:pPr>
       <w:r>
         <w:rPr>
@@ -10148,7 +10028,7 @@
         <mc:AlternateContent>
           <mc:Choice Requires="wps">
             <w:drawing>
-              <wp:anchor distT="0" distB="0" distL="114300" distR="114300" simplePos="0" relativeHeight="251697152" behindDoc="0" locked="0" layoutInCell="1" allowOverlap="1" wp14:anchorId="421AB751" wp14:editId="15F779B1">
+              <wp:anchor distT="0" distB="0" distL="114300" distR="114300" simplePos="0" relativeHeight="251712512" behindDoc="0" locked="0" layoutInCell="1" allowOverlap="1" wp14:anchorId="20439348" wp14:editId="5B75E442">
                 <wp:simplePos x="0" y="0"/>
                 <wp:positionH relativeFrom="page">
                   <wp:posOffset>330200</wp:posOffset>
@@ -10377,7 +10257,7 @@
           </mc:Choice>
           <mc:Fallback>
             <w:pict>
-              <v:shape w14:anchorId="38AE1409" id="Freeform 3" o:spid="_x0000_s1026" style="position:absolute;margin-left:26pt;margin-top:4.6pt;width:4pt;height:4pt;z-index:251697152;visibility:visible;mso-wrap-style:square;mso-width-percent:0;mso-height-percent:0;mso-wrap-distance-left:9pt;mso-wrap-distance-top:0;mso-wrap-distance-right:9pt;mso-wrap-distance-bottom:0;mso-position-horizontal:absolute;mso-position-horizontal-relative:page;mso-position-vertical:absolute;mso-position-vertical-relative:text;mso-width-percent:0;mso-height-percent:0;mso-width-relative:page;mso-height-relative:page;v-text-anchor:top" coordsize="80,80" o:gfxdata="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" path="m40,80l24,77,12,68,3,55,,40,3,24,12,11,24,3,40,,55,3r13,8l77,24r3,16l77,55,68,68,55,77,40,80xe" fillcolor="#484c4d" stroked="f">
+              <v:shape w14:anchorId="4D41E3DD" id="Freeform 3" o:spid="_x0000_s1026" style="position:absolute;margin-left:26pt;margin-top:4.6pt;width:4pt;height:4pt;z-index:251712512;visibility:visible;mso-wrap-style:square;mso-width-percent:0;mso-height-percent:0;mso-wrap-distance-left:9pt;mso-wrap-distance-top:0;mso-wrap-distance-right:9pt;mso-wrap-distance-bottom:0;mso-position-horizontal:absolute;mso-position-horizontal-relative:page;mso-position-vertical:absolute;mso-position-vertical-relative:text;mso-width-percent:0;mso-height-percent:0;mso-width-relative:page;mso-height-relative:page;v-text-anchor:top" coordsize="80,80" o:gfxdata="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" path="m40,80l24,77,12,68,3,55,,40,3,24,12,11,24,3,40,,55,3r13,8l77,24r3,16l77,55,68,68,55,77,40,80xe" fillcolor="#484c4d" stroked="f">
                 <v:path arrowok="t" o:connecttype="custom" o:connectlocs="16129000,69354700;9677400,68145025;4838700,64516000;1209675,59274075;0,53225700;1209675,46774100;4838700,41532175;9677400,38306375;16129000,37096700;22177375,38306375;27419300,41532175;31048325,46774100;32258000,53225700;31048325,59274075;27419300,64516000;22177375,68145025;16129000,69354700" o:connectangles="0,0,0,0,0,0,0,0,0,0,0,0,0,0,0,0,0"/>
                 <w10:wrap anchorx="page"/>
               </v:shape>
@@ -10416,7 +10296,7 @@
         <mc:AlternateContent>
           <mc:Choice Requires="wps">
             <w:drawing>
-              <wp:anchor distT="0" distB="0" distL="114300" distR="114300" simplePos="0" relativeHeight="251698176" behindDoc="0" locked="0" layoutInCell="1" allowOverlap="1" wp14:anchorId="520437EB" wp14:editId="06E20A31">
+              <wp:anchor distT="0" distB="0" distL="114300" distR="114300" simplePos="0" relativeHeight="251713536" behindDoc="0" locked="0" layoutInCell="1" allowOverlap="1" wp14:anchorId="54C28D2B" wp14:editId="46AE989E">
                 <wp:simplePos x="0" y="0"/>
                 <wp:positionH relativeFrom="page">
                   <wp:posOffset>330200</wp:posOffset>
@@ -10645,7 +10525,7 @@
           </mc:Choice>
           <mc:Fallback>
             <w:pict>
-              <v:shape w14:anchorId="2E63902B" id="Freeform 2" o:spid="_x0000_s1026" style="position:absolute;margin-left:26pt;margin-top:4.65pt;width:4pt;height:4pt;z-index:251698176;visibility:visible;mso-wrap-style:square;mso-width-percent:0;mso-height-percent:0;mso-wrap-distance-left:9pt;mso-wrap-distance-top:0;mso-wrap-distance-right:9pt;mso-wrap-distance-bottom:0;mso-position-horizontal:absolute;mso-position-horizontal-relative:page;mso-position-vertical:absolute;mso-position-vertical-relative:text;mso-width-percent:0;mso-height-percent:0;mso-width-relative:page;mso-height-relative:page;v-text-anchor:top" coordsize="80,80" o:gfxdata="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" path="m40,80l24,76,12,68,3,55,,40,3,24,12,11,24,3,40,,55,3r13,8l77,24r3,16l77,55,68,68,55,76,40,80xe" fillcolor="#484c4d" stroked="f">
+              <v:shape w14:anchorId="54B93252" id="Freeform 2" o:spid="_x0000_s1026" style="position:absolute;margin-left:26pt;margin-top:4.65pt;width:4pt;height:4pt;z-index:251713536;visibility:visible;mso-wrap-style:square;mso-width-percent:0;mso-height-percent:0;mso-wrap-distance-left:9pt;mso-wrap-distance-top:0;mso-wrap-distance-right:9pt;mso-wrap-distance-bottom:0;mso-position-horizontal:absolute;mso-position-horizontal-relative:page;mso-position-vertical:absolute;mso-position-vertical-relative:text;mso-width-percent:0;mso-height-percent:0;mso-width-relative:page;mso-height-relative:page;v-text-anchor:top" coordsize="80,80" o:gfxdata="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" path="m40,80l24,76,12,68,3,55,,40,3,24,12,11,24,3,40,,55,3r13,8l77,24r3,16l77,55,68,68,55,76,40,80xe" fillcolor="#484c4d" stroked="f">
                 <v:path arrowok="t" o:connecttype="custom" o:connectlocs="16129000,69757925;9677400,68145025;4838700,64919225;1209675,59677300;0,53628925;1209675,47177325;4838700,41935400;9677400,38709600;16129000,37499925;22177375,38709600;27419300,41935400;31048325,47177325;32258000,53628925;31048325,59677300;27419300,64919225;22177375,68145025;16129000,69757925" o:connectangles="0,0,0,0,0,0,0,0,0,0,0,0,0,0,0,0,0"/>
                 <w10:wrap anchorx="page"/>
               </v:shape>
@@ -10659,6 +10539,29 @@
         </w:rPr>
         <w:t>Phone: 519-701-1802</w:t>
       </w:r>
+    </w:p>
+    <w:p>
+      <w:pPr>
+        <w:pStyle w:val="BodyText"/>
+        <w:spacing w:before="10" w:line="271" w:lineRule="auto"/>
+        <w:ind w:left="0" w:right="195"/>
+        <w:rPr>
+          <w:color w:val="484C4D"/>
+        </w:rPr>
+        <w:sectPr>
+          <w:type w:val="continuous"/>
+          <w:pgSz w:w="12240" w:h="15840"/>
+          <w:pgMar w:top="0" w:right="140" w:bottom="0" w:left="120" w:header="720" w:footer="720" w:gutter="0"/>
+          <w:cols w:space="720"/>
+        </w:sectPr>
+      </w:pPr>
+    </w:p>
+    <w:p>
+      <w:pPr>
+        <w:tabs>
+          <w:tab w:val="left" w:pos="1316"/>
+        </w:tabs>
+      </w:pPr>
     </w:p>
     <w:sectPr>
       <w:pgSz w:w="12240" w:h="15840"/>

</xml_diff>

<commit_message>
resized project display photos for mobile friendly. also restructured public folder so that it could be more readable
</commit_message>
<xml_diff>
--- a/public/BemnetDejeneDevResume_wordType.docx
+++ b/public/BemnetDejeneDevResume_wordType.docx
@@ -515,7 +515,7 @@
           </mc:Choice>
           <mc:Fallback>
             <w:pict>
-              <v:group w14:anchorId="2D89CDE6" id="Group 8" o:spid="_x0000_s1026" style="position:absolute;margin-left:-.05pt;margin-top:-10.8pt;width:612pt;height:136pt;z-index:-251606016;mso-position-horizontal-relative:page;mso-position-vertical-relative:page" coordsize="12240,2720" o:gfxdata="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">
+              <v:group w14:anchorId="097A3C36" id="Group 8" o:spid="_x0000_s1026" style="position:absolute;margin-left:-.05pt;margin-top:-10.8pt;width:612pt;height:136pt;z-index:-251606016;mso-position-horizontal-relative:page;mso-position-vertical-relative:page" coordsize="12240,2720" o:gfxdata="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">
                 <v:shape id="Freeform 9" o:spid="_x0000_s1027" style="position:absolute;width:12240;height:2720;visibility:visible;mso-wrap-style:square;v-text-anchor:top" coordsize="12240,2720" o:gfxdata="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" path="m12240,l,,,500,,1780r,940l12238,2720r,-940l12238,500r2,l12240,e" fillcolor="#cb454d" stroked="f">
                   <v:path arrowok="t" o:connecttype="custom" o:connectlocs="12240,0;0,0;0,500;0,1780;0,2720;12238,2720;12238,1780;12238,500;12240,500;12240,0" o:connectangles="0,0,0,0,0,0,0,0,0,0"/>
                 </v:shape>
@@ -7068,6 +7068,10 @@
         <w:pStyle w:val="BodyText"/>
         <w:spacing w:before="5" w:line="292" w:lineRule="auto"/>
         <w:ind w:right="6173"/>
+        <w:rPr>
+          <w:i/>
+          <w:color w:val="484C4D"/>
+        </w:rPr>
       </w:pPr>
       <w:r>
         <w:rPr>
@@ -7562,13 +7566,30 @@
           <w:i/>
           <w:color w:val="484C4D"/>
         </w:rPr>
-        <w:t xml:space="preserve">Portfolio: </w:t>
-      </w:r>
-      <w:r>
-        <w:rPr>
-          <w:color w:val="484C4D"/>
-        </w:rPr>
-        <w:t>https://bdejene19.github.io/PersonalWebpage/ GitHub</w:t>
+        <w:t>Portfolio:</w:t>
+      </w:r>
+      <w:r>
+        <w:t xml:space="preserve"> </w:t>
+      </w:r>
+      <w:r>
+        <w:rPr>
+          <w:i/>
+          <w:color w:val="484C4D"/>
+        </w:rPr>
+        <w:t>https://bdejene19.github.io/updatedPortfolio/</w:t>
+      </w:r>
+    </w:p>
+    <w:p>
+      <w:pPr>
+        <w:pStyle w:val="BodyText"/>
+        <w:spacing w:before="5" w:line="292" w:lineRule="auto"/>
+        <w:ind w:right="6173"/>
+      </w:pPr>
+      <w:r>
+        <w:rPr>
+          <w:color w:val="484C4D"/>
+        </w:rPr>
+        <w:t xml:space="preserve"> GitHub</w:t>
       </w:r>
       <w:r>
         <w:rPr>
@@ -7988,21 +8009,19 @@
         <w:rPr>
           <w:color w:val="484C4D"/>
         </w:rPr>
-        <w:t xml:space="preserve">University </w:t>
-      </w:r>
-      <w:proofErr w:type="gramStart"/>
-      <w:r>
-        <w:rPr>
-          <w:color w:val="484C4D"/>
-        </w:rPr>
-        <w:t>Of</w:t>
-      </w:r>
-      <w:proofErr w:type="gramEnd"/>
-      <w:r>
-        <w:rPr>
-          <w:color w:val="484C4D"/>
-        </w:rPr>
-        <w:t xml:space="preserve"> Western Ontario - London, ON</w:t>
+        <w:t>University</w:t>
+      </w:r>
+      <w:r>
+        <w:rPr>
+          <w:color w:val="484C4D"/>
+        </w:rPr>
+        <w:t xml:space="preserve"> o</w:t>
+      </w:r>
+      <w:r>
+        <w:rPr>
+          <w:color w:val="484C4D"/>
+        </w:rPr>
+        <w:t>f Western Ontario - London, ON</w:t>
       </w:r>
       <w:r>
         <w:rPr>
@@ -10288,6 +10307,12 @@
       <w:pPr>
         <w:pStyle w:val="BodyText"/>
         <w:spacing w:before="10"/>
+        <w:sectPr>
+          <w:type w:val="continuous"/>
+          <w:pgSz w:w="12240" w:h="15840"/>
+          <w:pgMar w:top="0" w:right="140" w:bottom="0" w:left="120" w:header="720" w:footer="720" w:gutter="0"/>
+          <w:cols w:space="720"/>
+        </w:sectPr>
       </w:pPr>
       <w:r>
         <w:rPr>
@@ -10539,22 +10564,6 @@
         </w:rPr>
         <w:t>Phone: 519-701-1802</w:t>
       </w:r>
-    </w:p>
-    <w:p>
-      <w:pPr>
-        <w:pStyle w:val="BodyText"/>
-        <w:spacing w:before="10" w:line="271" w:lineRule="auto"/>
-        <w:ind w:left="0" w:right="195"/>
-        <w:rPr>
-          <w:color w:val="484C4D"/>
-        </w:rPr>
-        <w:sectPr>
-          <w:type w:val="continuous"/>
-          <w:pgSz w:w="12240" w:h="15840"/>
-          <w:pgMar w:top="0" w:right="140" w:bottom="0" w:left="120" w:header="720" w:footer="720" w:gutter="0"/>
-          <w:cols w:space="720"/>
-        </w:sectPr>
-      </w:pPr>
     </w:p>
     <w:p>
       <w:pPr>
@@ -11181,6 +11190,45 @@
     <w:uiPriority w:val="1"/>
     <w:qFormat/>
   </w:style>
+  <w:style w:type="character" w:styleId="Hyperlink">
+    <w:name w:val="Hyperlink"/>
+    <w:basedOn w:val="DefaultParagraphFont"/>
+    <w:uiPriority w:val="99"/>
+    <w:unhideWhenUsed/>
+    <w:rsid w:val="00665000"/>
+    <w:rPr>
+      <w:color w:val="0000FF" w:themeColor="hyperlink"/>
+      <w:u w:val="single"/>
+    </w:rPr>
+  </w:style>
+  <w:style w:type="character" w:styleId="UnresolvedMention">
+    <w:name w:val="Unresolved Mention"/>
+    <w:basedOn w:val="DefaultParagraphFont"/>
+    <w:uiPriority w:val="99"/>
+    <w:semiHidden/>
+    <w:unhideWhenUsed/>
+    <w:rsid w:val="00665000"/>
+    <w:rPr>
+      <w:color w:val="605E5C"/>
+      <w:shd w:val="clear" w:color="auto" w:fill="E1DFDD"/>
+    </w:rPr>
+  </w:style>
+  <w:style w:type="paragraph" w:styleId="Revision">
+    <w:name w:val="Revision"/>
+    <w:hidden/>
+    <w:uiPriority w:val="99"/>
+    <w:semiHidden/>
+    <w:rsid w:val="004A09FA"/>
+    <w:pPr>
+      <w:widowControl/>
+      <w:autoSpaceDE/>
+      <w:autoSpaceDN/>
+    </w:pPr>
+    <w:rPr>
+      <w:rFonts w:ascii="Arial" w:eastAsia="Arial" w:hAnsi="Arial" w:cs="Arial"/>
+      <w:lang w:bidi="en-US"/>
+    </w:rPr>
+  </w:style>
 </w:styles>
 </file>
 

</xml_diff>